<commit_message>
apresentacao final do projeto da disciplina
</commit_message>
<xml_diff>
--- a/trabalho_pratico_coffee.docx
+++ b/trabalho_pratico_coffee.docx
@@ -2201,16 +2201,14 @@
         </w:rPr>
         <w:t xml:space="preserve">Geralmente, séries não estacionárias podem ser corrigidas por uma transformação simples, como a diferenciação. Diferenciar a série pode ajudar a remover sua tendência ou ciclos. A ideia por trás da diferenciação é que, se a série temporal de dados original não tiver propriedades, média, variância e </w:t>
       </w:r>
-      <w:proofErr w:type="spellStart"/>
-      <w:r>
-        <w:rPr>
-          <w:rFonts w:ascii="Times New Roman" w:hAnsi="Times New Roman" w:cs="Times New Roman"/>
-          <w:sz w:val="24"/>
-          <w:szCs w:val="24"/>
-        </w:rPr>
-        <w:t>autocovariância</w:t>
-      </w:r>
-      <w:proofErr w:type="spellEnd"/>
+      <w:r>
+        <w:rPr>
+          <w:rFonts w:ascii="Times New Roman" w:hAnsi="Times New Roman" w:cs="Times New Roman"/>
+          <w:sz w:val="24"/>
+          <w:szCs w:val="24"/>
+        </w:rPr>
+        <w:t>auto covariância</w:t>
+      </w:r>
       <w:r>
         <w:rPr>
           <w:rFonts w:ascii="Times New Roman" w:hAnsi="Times New Roman" w:cs="Times New Roman"/>
@@ -3066,6 +3064,8 @@
       <w:r>
         <w:rPr>
           <w:rFonts w:ascii="Times New Roman" w:hAnsi="Times New Roman" w:cs="Times New Roman"/>
+          <w:i/>
+          <w:iCs/>
           <w:color w:val="303030"/>
           <w:sz w:val="24"/>
           <w:szCs w:val="24"/>
@@ -3918,37 +3918,7 @@
           <w:szCs w:val="28"/>
         </w:rPr>
         <w:lastRenderedPageBreak/>
-        <w:t>6.</w:t>
-      </w:r>
-      <w:r>
-        <w:rPr>
-          <w:rFonts w:ascii="Times New Roman" w:hAnsi="Times New Roman" w:cs="Times New Roman"/>
-          <w:b/>
-          <w:bCs/>
-          <w:sz w:val="28"/>
-          <w:szCs w:val="28"/>
-        </w:rPr>
-        <w:t>1</w:t>
-      </w:r>
-      <w:r>
-        <w:rPr>
-          <w:rFonts w:ascii="Times New Roman" w:hAnsi="Times New Roman" w:cs="Times New Roman"/>
-          <w:b/>
-          <w:bCs/>
-          <w:sz w:val="28"/>
-          <w:szCs w:val="28"/>
-        </w:rPr>
-        <w:t xml:space="preserve"> </w:t>
-      </w:r>
-      <w:r>
-        <w:rPr>
-          <w:rFonts w:ascii="Times New Roman" w:hAnsi="Times New Roman" w:cs="Times New Roman"/>
-          <w:b/>
-          <w:bCs/>
-          <w:sz w:val="28"/>
-          <w:szCs w:val="28"/>
-        </w:rPr>
-        <w:t>Forecast</w:t>
+        <w:t>6.1 Forecast</w:t>
       </w:r>
     </w:p>
     <w:p>
@@ -5148,16 +5118,14 @@
         </w:rPr>
         <w:t xml:space="preserve">Método de previsão para dados sem evidência de tendências ou </w:t>
       </w:r>
-      <w:proofErr w:type="spellStart"/>
-      <w:r>
-        <w:rPr>
-          <w:rFonts w:ascii="Times New Roman" w:hAnsi="Times New Roman" w:cs="Times New Roman"/>
-          <w:sz w:val="24"/>
-          <w:szCs w:val="24"/>
-        </w:rPr>
-        <w:t>sazionalidades</w:t>
-      </w:r>
-      <w:proofErr w:type="spellEnd"/>
+      <w:r>
+        <w:rPr>
+          <w:rFonts w:ascii="Times New Roman" w:hAnsi="Times New Roman" w:cs="Times New Roman"/>
+          <w:sz w:val="24"/>
+          <w:szCs w:val="24"/>
+        </w:rPr>
+        <w:t>sazonalidades</w:t>
+      </w:r>
       <w:r>
         <w:rPr>
           <w:rFonts w:ascii="Times New Roman" w:hAnsi="Times New Roman" w:cs="Times New Roman"/>

</xml_diff>